<commit_message>
feat : update formulir umum (size, margin, layout)
</commit_message>
<xml_diff>
--- a/public/templates/umum_formulir_hki.docx
+++ b/public/templates/umum_formulir_hki.docx
@@ -31,7 +31,7 @@
           <w:noProof/>
         </w:rPr>
         <mc:AlternateContent>
-          <mc:Choice Requires="wpg">
+          <mc:Choice Requires="wps">
             <w:drawing>
               <wp:anchor distT="0" distB="0" distL="114300" distR="114300" simplePos="0" relativeHeight="251658240" behindDoc="0" locked="0" layoutInCell="1" hidden="0" allowOverlap="1" wp14:anchorId="1DFDE952" wp14:editId="30ECBC44">
                 <wp:simplePos x="0" y="0"/>
@@ -92,47 +92,29 @@
               </wp:anchor>
             </w:drawing>
           </mc:Choice>
-          <mc:Fallback xmlns:cr="http://schemas.microsoft.com/office/comments/2020/reactions" xmlns="http://schemas.microsoft.com/office/tasks/2019/documenttasks" xmlns:dgm="http://schemas.openxmlformats.org/drawingml/2006/diagram" xmlns:lc="http://schemas.openxmlformats.org/drawingml/2006/lockedCanvas" xmlns:c="http://schemas.openxmlformats.org/drawingml/2006/chart" xmlns:pic="http://schemas.openxmlformats.org/drawingml/2006/picture" xmlns:a="http://schemas.openxmlformats.org/drawingml/2006/main" xmlns:sl="http://schemas.openxmlformats.org/schemaLibrary/2006/main">
-            <w:drawing>
-              <wp:anchor allowOverlap="1" behindDoc="0" distB="0" distT="0" distL="114300" distR="114300" hidden="0" layoutInCell="1" locked="0" relativeHeight="0" simplePos="0">
-                <wp:simplePos x="0" y="0"/>
-                <wp:positionH relativeFrom="column">
-                  <wp:posOffset>6281738</wp:posOffset>
-                </wp:positionH>
-                <wp:positionV relativeFrom="paragraph">
-                  <wp:posOffset>66358</wp:posOffset>
-                </wp:positionV>
-                <wp:extent cx="638175" cy="377825"/>
-                <wp:effectExtent b="0" l="0" r="0" t="0"/>
-                <wp:wrapNone/>
-                <wp:docPr id="6" name="image6.png"/>
-                <a:graphic>
-                  <a:graphicData uri="http://schemas.openxmlformats.org/drawingml/2006/picture">
-                    <pic:pic>
-                      <pic:nvPicPr>
-                        <pic:cNvPr id="0" name="image6.png"/>
-                        <pic:cNvPicPr preferRelativeResize="0"/>
-                      </pic:nvPicPr>
-                      <pic:blipFill>
-                        <a:blip r:embed="rId6"/>
-                        <a:srcRect/>
-                        <a:stretch>
-                          <a:fillRect/>
-                        </a:stretch>
-                      </pic:blipFill>
-                      <pic:spPr>
-                        <a:xfrm>
-                          <a:off x="0" y="0"/>
-                          <a:ext cx="638175" cy="377825"/>
-                        </a:xfrm>
-                        <a:prstGeom prst="rect"/>
-                        <a:ln/>
-                      </pic:spPr>
-                    </pic:pic>
-                  </a:graphicData>
-                </a:graphic>
-              </wp:anchor>
-            </w:drawing>
+          <mc:Fallback>
+            <w:pict>
+              <v:rect w14:anchorId="1DFDE952" id="Rectangle 6" o:spid="_x0000_s1026" style="position:absolute;margin-left:494.65pt;margin-top:5.25pt;width:50.25pt;height:29.75pt;z-index:251658240;visibility:visible;mso-wrap-style:square;mso-wrap-distance-left:9pt;mso-wrap-distance-top:0;mso-wrap-distance-right:9pt;mso-wrap-distance-bottom:0;mso-position-horizontal:absolute;mso-position-horizontal-relative:text;mso-position-vertical:absolute;mso-position-vertical-relative:text;v-text-anchor:top" o:gfxdata="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" stroked="f">
+                <v:textbox inset="2.53958mm,1.2694mm,2.53958mm,1.2694mm">
+                  <w:txbxContent>
+                    <w:p>
+                      <w:pPr>
+                        <w:ind w:hanging="90"/>
+                        <w:jc w:val="center"/>
+                        <w:textDirection w:val="btLr"/>
+                      </w:pPr>
+                      <w:r>
+                        <w:rPr>
+                          <w:b/>
+                          <w:color w:val="000000"/>
+                        </w:rPr>
+                        <w:t>I</w:t>
+                      </w:r>
+                    </w:p>
+                  </w:txbxContent>
+                </v:textbox>
+              </v:rect>
+            </w:pict>
           </mc:Fallback>
         </mc:AlternateContent>
       </w:r>
@@ -357,7 +339,7 @@
               </wp:anchor>
             </w:drawing>
           </mc:Choice>
-          <mc:Fallback xmlns:cr="http://schemas.microsoft.com/office/comments/2020/reactions" xmlns="http://schemas.microsoft.com/office/tasks/2019/documenttasks" xmlns:dgm="http://schemas.openxmlformats.org/drawingml/2006/diagram" xmlns:lc="http://schemas.openxmlformats.org/drawingml/2006/lockedCanvas" xmlns:c="http://schemas.openxmlformats.org/drawingml/2006/chart" xmlns:pic="http://schemas.openxmlformats.org/drawingml/2006/picture" xmlns:a="http://schemas.openxmlformats.org/drawingml/2006/main" xmlns:sl="http://schemas.openxmlformats.org/schemaLibrary/2006/main">
+          <mc:Fallback xmlns:sl="http://schemas.openxmlformats.org/schemaLibrary/2006/main" xmlns:a="http://schemas.openxmlformats.org/drawingml/2006/main" xmlns:pic="http://schemas.openxmlformats.org/drawingml/2006/picture" xmlns:c="http://schemas.openxmlformats.org/drawingml/2006/chart" xmlns:lc="http://schemas.openxmlformats.org/drawingml/2006/lockedCanvas" xmlns:dgm="http://schemas.openxmlformats.org/drawingml/2006/diagram" xmlns="http://schemas.microsoft.com/office/tasks/2019/documenttasks" xmlns:cr="http://schemas.microsoft.com/office/comments/2020/reactions">
             <w:drawing>
               <wp:anchor allowOverlap="1" behindDoc="0" distB="0" distT="0" distL="114300" distR="114300" hidden="0" layoutInCell="1" locked="0" relativeHeight="0" simplePos="0">
                 <wp:simplePos x="0" y="0"/>
@@ -659,7 +641,7 @@
               </wp:anchor>
             </w:drawing>
           </mc:Choice>
-          <mc:Fallback xmlns:cr="http://schemas.microsoft.com/office/comments/2020/reactions" xmlns="http://schemas.microsoft.com/office/tasks/2019/documenttasks" xmlns:dgm="http://schemas.openxmlformats.org/drawingml/2006/diagram" xmlns:lc="http://schemas.openxmlformats.org/drawingml/2006/lockedCanvas" xmlns:c="http://schemas.openxmlformats.org/drawingml/2006/chart" xmlns:pic="http://schemas.openxmlformats.org/drawingml/2006/picture" xmlns:a="http://schemas.openxmlformats.org/drawingml/2006/main" xmlns:sl="http://schemas.openxmlformats.org/schemaLibrary/2006/main">
+          <mc:Fallback xmlns:sl="http://schemas.openxmlformats.org/schemaLibrary/2006/main" xmlns:a="http://schemas.openxmlformats.org/drawingml/2006/main" xmlns:pic="http://schemas.openxmlformats.org/drawingml/2006/picture" xmlns:c="http://schemas.openxmlformats.org/drawingml/2006/chart" xmlns:lc="http://schemas.openxmlformats.org/drawingml/2006/lockedCanvas" xmlns:dgm="http://schemas.openxmlformats.org/drawingml/2006/diagram" xmlns="http://schemas.microsoft.com/office/tasks/2019/documenttasks" xmlns:cr="http://schemas.microsoft.com/office/comments/2020/reactions">
             <w:drawing>
               <wp:anchor allowOverlap="1" behindDoc="0" distB="0" distT="0" distL="114300" distR="114300" hidden="0" layoutInCell="1" locked="0" relativeHeight="0" simplePos="0">
                 <wp:simplePos x="0" y="0"/>
@@ -3478,7 +3460,7 @@
               </wp:anchor>
             </w:drawing>
           </mc:Choice>
-          <mc:Fallback xmlns:cr="http://schemas.microsoft.com/office/comments/2020/reactions" xmlns="http://schemas.microsoft.com/office/tasks/2019/documenttasks" xmlns:dgm="http://schemas.openxmlformats.org/drawingml/2006/diagram" xmlns:lc="http://schemas.openxmlformats.org/drawingml/2006/lockedCanvas" xmlns:c="http://schemas.openxmlformats.org/drawingml/2006/chart" xmlns:pic="http://schemas.openxmlformats.org/drawingml/2006/picture" xmlns:a="http://schemas.openxmlformats.org/drawingml/2006/main" xmlns:sl="http://schemas.openxmlformats.org/schemaLibrary/2006/main">
+          <mc:Fallback xmlns:sl="http://schemas.openxmlformats.org/schemaLibrary/2006/main" xmlns:a="http://schemas.openxmlformats.org/drawingml/2006/main" xmlns:pic="http://schemas.openxmlformats.org/drawingml/2006/picture" xmlns:c="http://schemas.openxmlformats.org/drawingml/2006/chart" xmlns:lc="http://schemas.openxmlformats.org/drawingml/2006/lockedCanvas" xmlns:dgm="http://schemas.openxmlformats.org/drawingml/2006/diagram" xmlns="http://schemas.microsoft.com/office/tasks/2019/documenttasks" xmlns:cr="http://schemas.microsoft.com/office/comments/2020/reactions">
             <w:drawing>
               <wp:anchor allowOverlap="1" behindDoc="0" distB="0" distT="0" distL="114300" distR="114300" hidden="0" layoutInCell="1" locked="0" relativeHeight="0" simplePos="0">
                 <wp:simplePos x="0" y="0"/>
@@ -3572,7 +3554,7 @@
               </wp:anchor>
             </w:drawing>
           </mc:Choice>
-          <mc:Fallback xmlns:cr="http://schemas.microsoft.com/office/comments/2020/reactions" xmlns="http://schemas.microsoft.com/office/tasks/2019/documenttasks" xmlns:dgm="http://schemas.openxmlformats.org/drawingml/2006/diagram" xmlns:lc="http://schemas.openxmlformats.org/drawingml/2006/lockedCanvas" xmlns:c="http://schemas.openxmlformats.org/drawingml/2006/chart" xmlns:pic="http://schemas.openxmlformats.org/drawingml/2006/picture" xmlns:a="http://schemas.openxmlformats.org/drawingml/2006/main" xmlns:sl="http://schemas.openxmlformats.org/schemaLibrary/2006/main">
+          <mc:Fallback xmlns:sl="http://schemas.openxmlformats.org/schemaLibrary/2006/main" xmlns:a="http://schemas.openxmlformats.org/drawingml/2006/main" xmlns:pic="http://schemas.openxmlformats.org/drawingml/2006/picture" xmlns:c="http://schemas.openxmlformats.org/drawingml/2006/chart" xmlns:lc="http://schemas.openxmlformats.org/drawingml/2006/lockedCanvas" xmlns:dgm="http://schemas.openxmlformats.org/drawingml/2006/diagram" xmlns="http://schemas.microsoft.com/office/tasks/2019/documenttasks" xmlns:cr="http://schemas.microsoft.com/office/comments/2020/reactions">
             <w:drawing>
               <wp:anchor allowOverlap="1" behindDoc="0" distB="0" distT="0" distL="114300" distR="114300" hidden="0" layoutInCell="1" locked="0" relativeHeight="0" simplePos="0">
                 <wp:simplePos x="0" y="0"/>
@@ -3732,114 +3714,49 @@
     </w:p>
     <w:p>
       <w:pPr>
-        <w:spacing w:after="80" w:line="259" w:lineRule="auto"/>
-        <w:ind w:right="255"/>
-        <w:rPr>
+        <w:spacing w:after="160" w:line="259" w:lineRule="auto"/>
+        <w:rPr>
+          <w:rFonts w:ascii="Arial" w:eastAsia="Arial" w:hAnsi="Arial" w:cs="Arial"/>
           <w:b/>
           <w:bCs/>
+          <w:sz w:val="20"/>
+          <w:szCs w:val="20"/>
+          <w:u w:val="single"/>
         </w:rPr>
       </w:pPr>
     </w:p>
     <w:p>
       <w:pPr>
-        <w:spacing w:after="80" w:line="259" w:lineRule="auto"/>
-        <w:ind w:right="255"/>
-        <w:rPr>
+        <w:rPr>
+          <w:rFonts w:ascii="Arial" w:eastAsia="Arial" w:hAnsi="Arial" w:cs="Arial"/>
           <w:b/>
           <w:bCs/>
+          <w:sz w:val="20"/>
+          <w:szCs w:val="20"/>
+          <w:u w:val="single"/>
         </w:rPr>
       </w:pPr>
+      <w:r>
+        <w:rPr>
+          <w:rFonts w:ascii="Arial" w:eastAsia="Arial" w:hAnsi="Arial" w:cs="Arial"/>
+          <w:b/>
+          <w:bCs/>
+          <w:sz w:val="20"/>
+          <w:szCs w:val="20"/>
+          <w:u w:val="single"/>
+        </w:rPr>
+        <w:br w:type="page"/>
+      </w:r>
     </w:p>
     <w:p>
       <w:pPr>
-        <w:spacing w:after="80" w:line="259" w:lineRule="auto"/>
-        <w:ind w:right="255"/>
-        <w:rPr>
+        <w:rPr>
+          <w:rFonts w:ascii="Arial" w:eastAsia="Arial" w:hAnsi="Arial" w:cs="Arial"/>
           <w:b/>
           <w:bCs/>
-        </w:rPr>
-      </w:pPr>
-    </w:p>
-    <w:p>
-      <w:pPr>
-        <w:spacing w:after="80" w:line="259" w:lineRule="auto"/>
-        <w:ind w:right="255"/>
-        <w:rPr>
-          <w:b/>
-          <w:bCs/>
-        </w:rPr>
-      </w:pPr>
-    </w:p>
-    <w:p>
-      <w:pPr>
-        <w:spacing w:after="80" w:line="259" w:lineRule="auto"/>
-        <w:ind w:right="255"/>
-        <w:rPr>
-          <w:b/>
-          <w:bCs/>
-        </w:rPr>
-      </w:pPr>
-    </w:p>
-    <w:p>
-      <w:pPr>
-        <w:spacing w:after="80" w:line="259" w:lineRule="auto"/>
-        <w:ind w:right="255"/>
-        <w:rPr>
-          <w:b/>
-          <w:bCs/>
-        </w:rPr>
-      </w:pPr>
-    </w:p>
-    <w:p>
-      <w:pPr>
-        <w:spacing w:line="259" w:lineRule="auto"/>
-        <w:ind w:right="255"/>
-        <w:rPr>
-          <w:b/>
-          <w:bCs/>
-        </w:rPr>
-      </w:pPr>
-    </w:p>
-    <w:p>
-      <w:pPr>
-        <w:spacing w:line="259" w:lineRule="auto"/>
-        <w:ind w:right="255"/>
-        <w:rPr>
-          <w:b/>
-          <w:bCs/>
-        </w:rPr>
-      </w:pPr>
-    </w:p>
-    <w:p>
-      <w:pPr>
-        <w:spacing w:line="259" w:lineRule="auto"/>
-        <w:ind w:right="255"/>
-        <w:rPr>
-          <w:b/>
-          <w:bCs/>
-        </w:rPr>
-      </w:pPr>
-      <w:r>
-        <w:br w:type="page"/>
-      </w:r>
-    </w:p>
-    <w:p>
-      <w:pPr>
-        <w:spacing w:line="259" w:lineRule="auto"/>
-        <w:ind w:right="255"/>
-        <w:rPr>
-          <w:b/>
-          <w:bCs/>
-        </w:rPr>
-      </w:pPr>
-    </w:p>
-    <w:p>
-      <w:pPr>
-        <w:spacing w:line="259" w:lineRule="auto"/>
-        <w:ind w:right="255"/>
-        <w:rPr>
-          <w:b/>
-          <w:bCs/>
+          <w:sz w:val="20"/>
+          <w:szCs w:val="20"/>
+          <w:u w:val="single"/>
         </w:rPr>
       </w:pPr>
     </w:p>
@@ -3913,7 +3830,7 @@
               </wp:anchor>
             </w:drawing>
           </mc:Choice>
-          <mc:Fallback xmlns:cr="http://schemas.microsoft.com/office/comments/2020/reactions" xmlns="http://schemas.microsoft.com/office/tasks/2019/documenttasks" xmlns:dgm="http://schemas.openxmlformats.org/drawingml/2006/diagram" xmlns:lc="http://schemas.openxmlformats.org/drawingml/2006/lockedCanvas" xmlns:c="http://schemas.openxmlformats.org/drawingml/2006/chart" xmlns:pic="http://schemas.openxmlformats.org/drawingml/2006/picture" xmlns:a="http://schemas.openxmlformats.org/drawingml/2006/main" xmlns:sl="http://schemas.openxmlformats.org/schemaLibrary/2006/main">
+          <mc:Fallback xmlns:sl="http://schemas.openxmlformats.org/schemaLibrary/2006/main" xmlns:a="http://schemas.openxmlformats.org/drawingml/2006/main" xmlns:pic="http://schemas.openxmlformats.org/drawingml/2006/picture" xmlns:c="http://schemas.openxmlformats.org/drawingml/2006/chart" xmlns:lc="http://schemas.openxmlformats.org/drawingml/2006/lockedCanvas" xmlns:dgm="http://schemas.openxmlformats.org/drawingml/2006/diagram" xmlns="http://schemas.microsoft.com/office/tasks/2019/documenttasks" xmlns:cr="http://schemas.microsoft.com/office/comments/2020/reactions">
             <w:drawing>
               <wp:anchor allowOverlap="1" behindDoc="0" distB="4294967295" distT="4294967295" distL="114300" distR="114300" hidden="0" layoutInCell="1" locked="0" relativeHeight="0" simplePos="0">
                 <wp:simplePos x="0" y="0"/>
@@ -4672,29 +4589,6 @@
     </w:p>
     <w:p>
       <w:pPr>
-        <w:pBdr>
-          <w:top w:val="nil"/>
-          <w:left w:val="nil"/>
-          <w:bottom w:val="nil"/>
-          <w:right w:val="nil"/>
-          <w:between w:val="nil"/>
-        </w:pBdr>
-        <w:tabs>
-          <w:tab w:val="left" w:pos="2977"/>
-          <w:tab w:val="left" w:pos="3119"/>
-          <w:tab w:val="left" w:pos="3261"/>
-        </w:tabs>
-        <w:ind w:left="1069" w:right="283"/>
-        <w:jc w:val="both"/>
-        <w:rPr>
-          <w:rFonts w:ascii="Arial" w:eastAsia="Arial" w:hAnsi="Arial" w:cs="Arial"/>
-          <w:sz w:val="20"/>
-          <w:szCs w:val="20"/>
-        </w:rPr>
-      </w:pPr>
-    </w:p>
-    <w:p>
-      <w:pPr>
         <w:spacing w:line="288" w:lineRule="auto"/>
         <w:ind w:left="426" w:right="488"/>
         <w:jc w:val="both"/>
@@ -9026,6 +8920,198 @@
         </w:rPr>
       </w:pPr>
     </w:p>
+    <w:tbl>
+      <w:tblPr>
+        <w:tblStyle w:val="a2"/>
+        <w:tblpPr w:leftFromText="180" w:rightFromText="180" w:vertAnchor="text" w:horzAnchor="margin" w:tblpXSpec="right" w:tblpY="705"/>
+        <w:tblOverlap w:val="never"/>
+        <w:tblW w:w="8681" w:type="dxa"/>
+        <w:tblInd w:w="0" w:type="dxa"/>
+        <w:tblLayout w:type="fixed"/>
+        <w:tblLook w:val="0400" w:firstRow="0" w:lastRow="0" w:firstColumn="0" w:lastColumn="0" w:noHBand="0" w:noVBand="1"/>
+      </w:tblPr>
+      <w:tblGrid>
+        <w:gridCol w:w="3153"/>
+        <w:gridCol w:w="5528"/>
+      </w:tblGrid>
+      <w:tr>
+        <w:trPr>
+          <w:trHeight w:val="2415"/>
+        </w:trPr>
+        <w:tc>
+          <w:tcPr>
+            <w:tcW w:w="3153" w:type="dxa"/>
+            <w:tcMar>
+              <w:top w:w="0" w:type="dxa"/>
+              <w:left w:w="100" w:type="dxa"/>
+              <w:bottom w:w="0" w:type="dxa"/>
+              <w:right w:w="0" w:type="dxa"/>
+            </w:tcMar>
+          </w:tcPr>
+          <w:p>
+            <w:pPr>
+              <w:spacing w:before="80"/>
+              <w:ind w:left="720" w:right="780"/>
+              <w:jc w:val="center"/>
+              <w:rPr>
+                <w:rFonts w:ascii="Arial" w:eastAsia="Arial" w:hAnsi="Arial" w:cs="Arial"/>
+                <w:sz w:val="20"/>
+                <w:szCs w:val="20"/>
+              </w:rPr>
+            </w:pPr>
+          </w:p>
+          <w:p>
+            <w:pPr>
+              <w:spacing w:before="80"/>
+              <w:ind w:left="720" w:right="780"/>
+              <w:jc w:val="center"/>
+              <w:rPr>
+                <w:rFonts w:ascii="Arial" w:eastAsia="Arial" w:hAnsi="Arial" w:cs="Arial"/>
+                <w:sz w:val="20"/>
+                <w:szCs w:val="20"/>
+              </w:rPr>
+            </w:pPr>
+            <w:r>
+              <w:rPr>
+                <w:rFonts w:ascii="Arial" w:eastAsia="Arial" w:hAnsi="Arial" w:cs="Arial"/>
+                <w:sz w:val="20"/>
+                <w:szCs w:val="20"/>
+              </w:rPr>
+              <w:t xml:space="preserve"> </w:t>
+            </w:r>
+          </w:p>
+          <w:p>
+            <w:pPr>
+              <w:spacing w:before="80"/>
+              <w:ind w:left="720" w:right="780"/>
+              <w:jc w:val="center"/>
+              <w:rPr>
+                <w:rFonts w:ascii="Arial" w:eastAsia="Arial" w:hAnsi="Arial" w:cs="Arial"/>
+                <w:sz w:val="20"/>
+                <w:szCs w:val="20"/>
+              </w:rPr>
+            </w:pPr>
+            <w:r>
+              <w:rPr>
+                <w:rFonts w:ascii="Arial" w:eastAsia="Arial" w:hAnsi="Arial" w:cs="Arial"/>
+                <w:sz w:val="20"/>
+                <w:szCs w:val="20"/>
+              </w:rPr>
+              <w:t xml:space="preserve"> </w:t>
+            </w:r>
+          </w:p>
+          <w:p>
+            <w:pPr>
+              <w:spacing w:before="80"/>
+              <w:ind w:left="720" w:right="780"/>
+              <w:jc w:val="both"/>
+              <w:rPr>
+                <w:rFonts w:ascii="Arial" w:eastAsia="Arial" w:hAnsi="Arial" w:cs="Arial"/>
+                <w:sz w:val="20"/>
+                <w:szCs w:val="20"/>
+              </w:rPr>
+            </w:pPr>
+          </w:p>
+        </w:tc>
+        <w:tc>
+          <w:tcPr>
+            <w:tcW w:w="5528" w:type="dxa"/>
+            <w:tcMar>
+              <w:top w:w="0" w:type="dxa"/>
+              <w:left w:w="100" w:type="dxa"/>
+              <w:bottom w:w="0" w:type="dxa"/>
+              <w:right w:w="0" w:type="dxa"/>
+            </w:tcMar>
+          </w:tcPr>
+          <w:p>
+            <w:pPr>
+              <w:spacing w:before="80"/>
+              <w:ind w:left="720" w:right="780"/>
+            </w:pPr>
+            <w:r>
+              <w:t xml:space="preserve"> </w:t>
+            </w:r>
+          </w:p>
+          <w:p>
+            <w:pPr>
+              <w:spacing w:before="80"/>
+              <w:ind w:left="720" w:right="780"/>
+            </w:pPr>
+            <w:r>
+              <w:t xml:space="preserve"> </w:t>
+            </w:r>
+          </w:p>
+          <w:p>
+            <w:pPr>
+              <w:spacing w:before="80"/>
+              <w:ind w:left="720" w:right="780"/>
+            </w:pPr>
+            <w:r>
+              <w:t xml:space="preserve"> </w:t>
+            </w:r>
+          </w:p>
+          <w:p>
+            <w:pPr>
+              <w:spacing w:before="80"/>
+              <w:ind w:left="720" w:right="780"/>
+            </w:pPr>
+            <w:r>
+              <w:t xml:space="preserve"> </w:t>
+            </w:r>
+          </w:p>
+          <w:p>
+            <w:pPr>
+              <w:spacing w:before="80"/>
+              <w:ind w:left="1135" w:right="780"/>
+              <w:rPr>
+                <w:sz w:val="20"/>
+                <w:szCs w:val="20"/>
+              </w:rPr>
+            </w:pPr>
+            <w:r>
+              <w:rPr>
+                <w:sz w:val="20"/>
+                <w:szCs w:val="20"/>
+              </w:rPr>
+              <w:t>${</w:t>
+            </w:r>
+            <w:proofErr w:type="spellStart"/>
+            <w:r>
+              <w:rPr>
+                <w:sz w:val="20"/>
+                <w:szCs w:val="20"/>
+              </w:rPr>
+              <w:t>materai</w:t>
+            </w:r>
+            <w:proofErr w:type="spellEnd"/>
+            <w:r>
+              <w:rPr>
+                <w:sz w:val="20"/>
+                <w:szCs w:val="20"/>
+              </w:rPr>
+              <w:t>}</w:t>
+            </w:r>
+          </w:p>
+          <w:p>
+            <w:pPr>
+              <w:spacing w:before="80"/>
+              <w:ind w:left="709" w:right="33"/>
+            </w:pPr>
+            <w:r>
+              <w:t>(${</w:t>
+            </w:r>
+            <w:proofErr w:type="spellStart"/>
+            <w:r>
+              <w:t>signature_name</w:t>
+            </w:r>
+            <w:proofErr w:type="spellEnd"/>
+            <w:r>
+              <w:t>})</w:t>
+            </w:r>
+          </w:p>
+        </w:tc>
+      </w:tr>
+    </w:tbl>
     <w:p>
       <w:pPr>
         <w:tabs>
@@ -9073,375 +9159,6 @@
         <w:t>}</w:t>
       </w:r>
     </w:p>
-    <w:tbl>
-      <w:tblPr>
-        <w:tblStyle w:val="a1"/>
-        <w:tblW w:w="11245" w:type="dxa"/>
-        <w:tblInd w:w="1134" w:type="dxa"/>
-        <w:tblBorders>
-          <w:top w:val="nil"/>
-          <w:left w:val="nil"/>
-          <w:bottom w:val="nil"/>
-          <w:right w:val="nil"/>
-          <w:insideH w:val="nil"/>
-          <w:insideV w:val="nil"/>
-        </w:tblBorders>
-        <w:tblLayout w:type="fixed"/>
-        <w:tblLook w:val="0400" w:firstRow="0" w:lastRow="0" w:firstColumn="0" w:lastColumn="0" w:noHBand="0" w:noVBand="1"/>
-      </w:tblPr>
-      <w:tblGrid>
-        <w:gridCol w:w="9537"/>
-        <w:gridCol w:w="1708"/>
-      </w:tblGrid>
-      <w:tr>
-        <w:trPr>
-          <w:trHeight w:val="3927"/>
-        </w:trPr>
-        <w:tc>
-          <w:tcPr>
-            <w:tcW w:w="9537" w:type="dxa"/>
-          </w:tcPr>
-          <w:p>
-            <w:pPr>
-              <w:widowControl w:val="0"/>
-              <w:pBdr>
-                <w:top w:val="nil"/>
-                <w:left w:val="nil"/>
-                <w:bottom w:val="nil"/>
-                <w:right w:val="nil"/>
-                <w:between w:val="nil"/>
-              </w:pBdr>
-              <w:spacing w:line="276" w:lineRule="auto"/>
-              <w:rPr>
-                <w:rFonts w:ascii="Arial" w:eastAsia="Arial" w:hAnsi="Arial" w:cs="Arial"/>
-                <w:sz w:val="20"/>
-                <w:szCs w:val="20"/>
-              </w:rPr>
-            </w:pPr>
-          </w:p>
-          <w:tbl>
-            <w:tblPr>
-              <w:tblStyle w:val="a2"/>
-              <w:tblW w:w="8681" w:type="dxa"/>
-              <w:tblInd w:w="0" w:type="dxa"/>
-              <w:tblLayout w:type="fixed"/>
-              <w:tblLook w:val="0400" w:firstRow="0" w:lastRow="0" w:firstColumn="0" w:lastColumn="0" w:noHBand="0" w:noVBand="1"/>
-            </w:tblPr>
-            <w:tblGrid>
-              <w:gridCol w:w="3153"/>
-              <w:gridCol w:w="5528"/>
-            </w:tblGrid>
-            <w:tr>
-              <w:trPr>
-                <w:trHeight w:val="2415"/>
-              </w:trPr>
-              <w:tc>
-                <w:tcPr>
-                  <w:tcW w:w="3153" w:type="dxa"/>
-                  <w:tcBorders>
-                    <w:top w:val="nil"/>
-                    <w:left w:val="nil"/>
-                    <w:bottom w:val="nil"/>
-                    <w:right w:val="nil"/>
-                  </w:tcBorders>
-                  <w:tcMar>
-                    <w:top w:w="0" w:type="dxa"/>
-                    <w:left w:w="100" w:type="dxa"/>
-                    <w:bottom w:w="0" w:type="dxa"/>
-                    <w:right w:w="0" w:type="dxa"/>
-                  </w:tcMar>
-                </w:tcPr>
-                <w:p>
-                  <w:pPr>
-                    <w:spacing w:before="80"/>
-                    <w:ind w:left="720" w:right="780"/>
-                    <w:jc w:val="center"/>
-                    <w:rPr>
-                      <w:rFonts w:ascii="Arial" w:eastAsia="Arial" w:hAnsi="Arial" w:cs="Arial"/>
-                      <w:sz w:val="20"/>
-                      <w:szCs w:val="20"/>
-                    </w:rPr>
-                  </w:pPr>
-                  <w:r>
-                    <w:rPr>
-                      <w:rFonts w:ascii="Arial" w:eastAsia="Arial" w:hAnsi="Arial" w:cs="Arial"/>
-                      <w:sz w:val="20"/>
-                      <w:szCs w:val="20"/>
-                    </w:rPr>
-                    <w:t xml:space="preserve"> </w:t>
-                  </w:r>
-                </w:p>
-                <w:p>
-                  <w:pPr>
-                    <w:spacing w:before="80"/>
-                    <w:ind w:left="720" w:right="780"/>
-                    <w:jc w:val="center"/>
-                    <w:rPr>
-                      <w:rFonts w:ascii="Arial" w:eastAsia="Arial" w:hAnsi="Arial" w:cs="Arial"/>
-                      <w:sz w:val="20"/>
-                      <w:szCs w:val="20"/>
-                    </w:rPr>
-                  </w:pPr>
-                  <w:r>
-                    <w:rPr>
-                      <w:rFonts w:ascii="Arial" w:eastAsia="Arial" w:hAnsi="Arial" w:cs="Arial"/>
-                      <w:sz w:val="20"/>
-                      <w:szCs w:val="20"/>
-                    </w:rPr>
-                    <w:t xml:space="preserve"> </w:t>
-                  </w:r>
-                </w:p>
-                <w:p>
-                  <w:pPr>
-                    <w:spacing w:before="80"/>
-                    <w:ind w:left="720" w:right="780"/>
-                    <w:jc w:val="center"/>
-                    <w:rPr>
-                      <w:rFonts w:ascii="Arial" w:eastAsia="Arial" w:hAnsi="Arial" w:cs="Arial"/>
-                      <w:sz w:val="20"/>
-                      <w:szCs w:val="20"/>
-                    </w:rPr>
-                  </w:pPr>
-                  <w:r>
-                    <w:rPr>
-                      <w:rFonts w:ascii="Arial" w:eastAsia="Arial" w:hAnsi="Arial" w:cs="Arial"/>
-                      <w:sz w:val="20"/>
-                      <w:szCs w:val="20"/>
-                    </w:rPr>
-                    <w:t xml:space="preserve"> </w:t>
-                  </w:r>
-                </w:p>
-                <w:p>
-                  <w:pPr>
-                    <w:spacing w:before="80"/>
-                    <w:ind w:left="720" w:right="780"/>
-                    <w:jc w:val="both"/>
-                    <w:rPr>
-                      <w:rFonts w:ascii="Arial" w:eastAsia="Arial" w:hAnsi="Arial" w:cs="Arial"/>
-                      <w:sz w:val="20"/>
-                      <w:szCs w:val="20"/>
-                    </w:rPr>
-                  </w:pPr>
-                </w:p>
-              </w:tc>
-              <w:tc>
-                <w:tcPr>
-                  <w:tcW w:w="5528" w:type="dxa"/>
-                  <w:tcBorders>
-                    <w:top w:val="nil"/>
-                    <w:left w:val="nil"/>
-                    <w:bottom w:val="nil"/>
-                    <w:right w:val="nil"/>
-                  </w:tcBorders>
-                  <w:tcMar>
-                    <w:top w:w="0" w:type="dxa"/>
-                    <w:left w:w="100" w:type="dxa"/>
-                    <w:bottom w:w="0" w:type="dxa"/>
-                    <w:right w:w="0" w:type="dxa"/>
-                  </w:tcMar>
-                </w:tcPr>
-                <w:p>
-                  <w:pPr>
-                    <w:spacing w:before="80"/>
-                    <w:ind w:left="720" w:right="780"/>
-                  </w:pPr>
-                  <w:r>
-                    <w:t xml:space="preserve"> </w:t>
-                  </w:r>
-                </w:p>
-                <w:p>
-                  <w:pPr>
-                    <w:spacing w:before="80"/>
-                    <w:ind w:left="720" w:right="780"/>
-                  </w:pPr>
-                  <w:r>
-                    <w:t xml:space="preserve"> </w:t>
-                  </w:r>
-                </w:p>
-                <w:p>
-                  <w:pPr>
-                    <w:spacing w:before="80"/>
-                    <w:ind w:left="720" w:right="780"/>
-                  </w:pPr>
-                  <w:r>
-                    <w:t xml:space="preserve"> </w:t>
-                  </w:r>
-                </w:p>
-                <w:p>
-                  <w:pPr>
-                    <w:spacing w:before="80"/>
-                    <w:ind w:left="720" w:right="780"/>
-                  </w:pPr>
-                  <w:r>
-                    <w:t xml:space="preserve"> </w:t>
-                  </w:r>
-                </w:p>
-                <w:p>
-                  <w:pPr>
-                    <w:spacing w:before="80"/>
-                    <w:ind w:left="720" w:right="780"/>
-                    <w:rPr>
-                      <w:sz w:val="20"/>
-                      <w:szCs w:val="20"/>
-                    </w:rPr>
-                  </w:pPr>
-                  <w:r>
-                    <w:t xml:space="preserve">  </w:t>
-                  </w:r>
-                  <w:r>
-                    <w:tab/>
-                    <w:t xml:space="preserve">        </w:t>
-                  </w:r>
-                  <w:r>
-                    <w:rPr>
-                      <w:sz w:val="20"/>
-                      <w:szCs w:val="20"/>
-                    </w:rPr>
-                    <w:t>${</w:t>
-                  </w:r>
-                  <w:proofErr w:type="spellStart"/>
-                  <w:r>
-                    <w:rPr>
-                      <w:sz w:val="20"/>
-                      <w:szCs w:val="20"/>
-                    </w:rPr>
-                    <w:t>materai</w:t>
-                  </w:r>
-                  <w:proofErr w:type="spellEnd"/>
-                  <w:r>
-                    <w:rPr>
-                      <w:sz w:val="20"/>
-                      <w:szCs w:val="20"/>
-                    </w:rPr>
-                    <w:t>}</w:t>
-                  </w:r>
-                </w:p>
-                <w:p>
-                  <w:pPr>
-                    <w:spacing w:before="80"/>
-                    <w:ind w:left="720" w:right="780"/>
-                  </w:pPr>
-                  <w:r>
-                    <w:t>(${</w:t>
-                  </w:r>
-                  <w:proofErr w:type="spellStart"/>
-                  <w:r>
-                    <w:t>signature_name</w:t>
-                  </w:r>
-                  <w:proofErr w:type="spellEnd"/>
-                  <w:r>
-                    <w:t>})</w:t>
-                  </w:r>
-                </w:p>
-              </w:tc>
-            </w:tr>
-          </w:tbl>
-          <w:p>
-            <w:pPr>
-              <w:pBdr>
-                <w:top w:val="nil"/>
-                <w:left w:val="nil"/>
-                <w:bottom w:val="nil"/>
-                <w:right w:val="nil"/>
-                <w:between w:val="nil"/>
-              </w:pBdr>
-              <w:spacing w:before="80"/>
-              <w:ind w:left="720" w:right="771"/>
-              <w:rPr>
-                <w:sz w:val="22"/>
-                <w:szCs w:val="22"/>
-              </w:rPr>
-            </w:pPr>
-          </w:p>
-        </w:tc>
-        <w:tc>
-          <w:tcPr>
-            <w:tcW w:w="1708" w:type="dxa"/>
-          </w:tcPr>
-          <w:p>
-            <w:pPr>
-              <w:pBdr>
-                <w:top w:val="nil"/>
-                <w:left w:val="nil"/>
-                <w:bottom w:val="nil"/>
-                <w:right w:val="nil"/>
-                <w:between w:val="nil"/>
-              </w:pBdr>
-              <w:spacing w:before="80"/>
-              <w:ind w:left="720" w:right="771"/>
-              <w:rPr>
-                <w:sz w:val="22"/>
-                <w:szCs w:val="22"/>
-              </w:rPr>
-            </w:pPr>
-          </w:p>
-          <w:p>
-            <w:pPr>
-              <w:pBdr>
-                <w:top w:val="nil"/>
-                <w:left w:val="nil"/>
-                <w:bottom w:val="nil"/>
-                <w:right w:val="nil"/>
-                <w:between w:val="nil"/>
-              </w:pBdr>
-              <w:ind w:left="720" w:right="771"/>
-              <w:rPr>
-                <w:sz w:val="22"/>
-                <w:szCs w:val="22"/>
-              </w:rPr>
-            </w:pPr>
-          </w:p>
-          <w:p>
-            <w:pPr>
-              <w:pBdr>
-                <w:top w:val="nil"/>
-                <w:left w:val="nil"/>
-                <w:bottom w:val="nil"/>
-                <w:right w:val="nil"/>
-                <w:between w:val="nil"/>
-              </w:pBdr>
-              <w:ind w:left="720" w:right="771"/>
-              <w:rPr>
-                <w:sz w:val="22"/>
-                <w:szCs w:val="22"/>
-              </w:rPr>
-            </w:pPr>
-          </w:p>
-          <w:p>
-            <w:pPr>
-              <w:pBdr>
-                <w:top w:val="nil"/>
-                <w:left w:val="nil"/>
-                <w:bottom w:val="nil"/>
-                <w:right w:val="nil"/>
-                <w:between w:val="nil"/>
-              </w:pBdr>
-              <w:ind w:left="720" w:right="771"/>
-              <w:rPr>
-                <w:sz w:val="22"/>
-                <w:szCs w:val="22"/>
-              </w:rPr>
-            </w:pPr>
-          </w:p>
-          <w:p>
-            <w:pPr>
-              <w:pBdr>
-                <w:top w:val="nil"/>
-                <w:left w:val="nil"/>
-                <w:bottom w:val="nil"/>
-                <w:right w:val="nil"/>
-                <w:between w:val="nil"/>
-              </w:pBdr>
-              <w:ind w:left="720" w:right="771"/>
-              <w:rPr>
-                <w:sz w:val="22"/>
-                <w:szCs w:val="22"/>
-              </w:rPr>
-            </w:pPr>
-          </w:p>
-        </w:tc>
-      </w:tr>
-    </w:tbl>
     <w:p>
       <w:pPr>
         <w:spacing w:after="80" w:line="259" w:lineRule="auto"/>
@@ -9453,10 +9170,11 @@
       </w:pPr>
     </w:p>
     <w:sectPr>
-      <w:pgSz w:w="12242" w:h="20163"/>
-      <w:pgMar w:top="238" w:right="1185" w:bottom="1440" w:left="993" w:header="709" w:footer="709" w:gutter="0"/>
+      <w:pgSz w:w="11906" w:h="16838" w:code="9"/>
+      <w:pgMar w:top="238" w:right="1185" w:bottom="238" w:left="992" w:header="709" w:footer="709" w:gutter="0"/>
       <w:pgNumType w:start="1"/>
       <w:cols w:space="720"/>
+      <w:docGrid w:linePitch="326"/>
     </w:sectPr>
   </w:body>
 </w:document>

</xml_diff>